<commit_message>
remove beacon supported files
</commit_message>
<xml_diff>
--- a/readme first.docx
+++ b/readme first.docx
@@ -20,11 +20,6 @@
       </w:r>
     </w:p>
     <w:p>
-      <w:pPr>
-        <w:rPr>
-          <w:rFonts w:hint="eastAsia"/>
-        </w:rPr>
-      </w:pPr>
       <w:r>
         <w:rPr>
           <w:rFonts w:hint="eastAsia"/>
@@ -45,9 +40,8 @@
         </w:rPr>
         <w:t xml:space="preserve"> You should change the mac address before download command.</w:t>
       </w:r>
-      <w:bookmarkStart w:id="0" w:name="_GoBack"/>
-      <w:bookmarkEnd w:id="0"/>
-    </w:p>
+    </w:p>
+    <w:p/>
     <w:p>
       <w:pPr>
         <w:pStyle w:val="2"/>
@@ -56,6 +50,335 @@
         <w:rPr>
           <w:rFonts w:hint="eastAsia"/>
         </w:rPr>
+        <w:t>Running app</w:t>
+      </w:r>
+    </w:p>
+    <w:p>
+      <w:r>
+        <w:rPr>
+          <w:rFonts w:hint="eastAsia"/>
+        </w:rPr>
+        <w:t xml:space="preserve">1. </w:t>
+      </w:r>
+      <w:r>
+        <w:t>M</w:t>
+      </w:r>
+      <w:r>
+        <w:rPr>
+          <w:rFonts w:hint="eastAsia"/>
+        </w:rPr>
+        <w:t>ake sure JDK1.7 was installed</w:t>
+      </w:r>
+    </w:p>
+    <w:p>
+      <w:r>
+        <w:rPr>
+          <w:rFonts w:hint="eastAsia"/>
+        </w:rPr>
+        <w:t xml:space="preserve">2. Make sure the JAVA_HOME </w:t>
+      </w:r>
+      <w:r>
+        <w:t>environment</w:t>
+      </w:r>
+      <w:r>
+        <w:rPr>
+          <w:rFonts w:hint="eastAsia"/>
+        </w:rPr>
+        <w:t xml:space="preserve"> was </w:t>
+      </w:r>
+      <w:r>
+        <w:rPr>
+          <w:rFonts w:hint="eastAsia"/>
+        </w:rPr>
+        <w:t>setting</w:t>
+      </w:r>
+      <w:r>
+        <w:rPr>
+          <w:rFonts w:hint="eastAsia"/>
+        </w:rPr>
+        <w:t>.</w:t>
+      </w:r>
+    </w:p>
+    <w:p>
+      <w:r>
+        <w:rPr>
+          <w:rFonts w:hint="eastAsia"/>
+        </w:rPr>
+        <w:t xml:space="preserve">3. </w:t>
+      </w:r>
+      <w:r>
+        <w:t>E</w:t>
+      </w:r>
+      <w:r>
+        <w:rPr>
+          <w:rFonts w:hint="eastAsia"/>
+        </w:rPr>
+        <w:t>xecute bin/</w:t>
+      </w:r>
+      <w:r>
+        <w:t>EslClient.bat</w:t>
+      </w:r>
+    </w:p>
+    <w:p>
+      <w:pPr>
+        <w:rPr>
+          <w:rFonts w:hint="eastAsia"/>
+        </w:rPr>
+      </w:pPr>
+      <w:r>
+        <w:rPr>
+          <w:rFonts w:hint="eastAsia"/>
+        </w:rPr>
+        <w:t xml:space="preserve">4. Input </w:t>
+      </w:r>
+      <w:proofErr w:type="spellStart"/>
+      <w:r>
+        <w:rPr>
+          <w:rFonts w:hint="eastAsia"/>
+        </w:rPr>
+        <w:t>mqtt</w:t>
+      </w:r>
+      <w:proofErr w:type="spellEnd"/>
+      <w:r>
+        <w:rPr>
+          <w:rFonts w:hint="eastAsia"/>
+        </w:rPr>
+        <w:t xml:space="preserve"> server, subscribe topic, name, password, </w:t>
+      </w:r>
+      <w:proofErr w:type="gramStart"/>
+      <w:r>
+        <w:rPr>
+          <w:rFonts w:hint="eastAsia"/>
+        </w:rPr>
+        <w:t>then</w:t>
+      </w:r>
+      <w:proofErr w:type="gramEnd"/>
+      <w:r>
+        <w:rPr>
+          <w:rFonts w:hint="eastAsia"/>
+        </w:rPr>
+        <w:t xml:space="preserve"> click connect.</w:t>
+      </w:r>
+    </w:p>
+    <w:p>
+      <w:pPr>
+        <w:rPr>
+          <w:rFonts w:hint="eastAsia"/>
+        </w:rPr>
+      </w:pPr>
+      <w:r>
+        <w:rPr>
+          <w:rFonts w:hint="eastAsia"/>
+        </w:rPr>
+        <w:t xml:space="preserve">5. If connect </w:t>
+      </w:r>
+      <w:proofErr w:type="spellStart"/>
+      <w:r>
+        <w:rPr>
+          <w:rFonts w:hint="eastAsia"/>
+        </w:rPr>
+        <w:t>mqtt</w:t>
+      </w:r>
+      <w:proofErr w:type="spellEnd"/>
+      <w:r>
+        <w:rPr>
+          <w:rFonts w:hint="eastAsia"/>
+        </w:rPr>
+        <w:t xml:space="preserve"> services success, it will show </w:t>
+      </w:r>
+      <w:r>
+        <w:t>“</w:t>
+      </w:r>
+      <w:proofErr w:type="spellStart"/>
+      <w:r>
+        <w:rPr>
+          <w:rFonts w:hint="eastAsia"/>
+        </w:rPr>
+        <w:t>Mqtt</w:t>
+      </w:r>
+      <w:proofErr w:type="spellEnd"/>
+      <w:r>
+        <w:rPr>
+          <w:rFonts w:hint="eastAsia"/>
+        </w:rPr>
+        <w:t xml:space="preserve"> server connected</w:t>
+      </w:r>
+      <w:r>
+        <w:t>”</w:t>
+      </w:r>
+      <w:r>
+        <w:rPr>
+          <w:rFonts w:hint="eastAsia"/>
+        </w:rPr>
+        <w:t xml:space="preserve"> in log window.</w:t>
+      </w:r>
+    </w:p>
+    <w:p>
+      <w:pPr>
+        <w:rPr>
+          <w:rFonts w:hint="eastAsia"/>
+        </w:rPr>
+      </w:pPr>
+      <w:r>
+        <w:rPr>
+          <w:rFonts w:hint="eastAsia"/>
+        </w:rPr>
+        <w:t xml:space="preserve">6. After connect </w:t>
+      </w:r>
+      <w:proofErr w:type="spellStart"/>
+      <w:r>
+        <w:rPr>
+          <w:rFonts w:hint="eastAsia"/>
+        </w:rPr>
+        <w:t>mqtt</w:t>
+      </w:r>
+      <w:proofErr w:type="spellEnd"/>
+      <w:r>
+        <w:rPr>
+          <w:rFonts w:hint="eastAsia"/>
+        </w:rPr>
+        <w:t xml:space="preserve"> services success, wait 1 </w:t>
+      </w:r>
+      <w:proofErr w:type="gramStart"/>
+      <w:r>
+        <w:rPr>
+          <w:rFonts w:hint="eastAsia"/>
+        </w:rPr>
+        <w:t>minutes</w:t>
+      </w:r>
+      <w:proofErr w:type="gramEnd"/>
+      <w:r>
+        <w:rPr>
+          <w:rFonts w:hint="eastAsia"/>
+        </w:rPr>
+        <w:t xml:space="preserve"> for Gateway shake with MQTT services.</w:t>
+      </w:r>
+    </w:p>
+    <w:p>
+      <w:pPr>
+        <w:rPr>
+          <w:rFonts w:hint="eastAsia"/>
+        </w:rPr>
+      </w:pPr>
+      <w:r>
+        <w:rPr>
+          <w:rFonts w:hint="eastAsia"/>
+        </w:rPr>
+        <w:t xml:space="preserve">7. We provide some </w:t>
+      </w:r>
+      <w:proofErr w:type="spellStart"/>
+      <w:r>
+        <w:rPr>
+          <w:rFonts w:hint="eastAsia"/>
+        </w:rPr>
+        <w:t>json</w:t>
+      </w:r>
+      <w:proofErr w:type="spellEnd"/>
+      <w:r>
+        <w:rPr>
+          <w:rFonts w:hint="eastAsia"/>
+        </w:rPr>
+        <w:t xml:space="preserve"> message example in </w:t>
+      </w:r>
+      <w:r>
+        <w:rPr>
+          <w:rFonts w:hint="eastAsia"/>
+        </w:rPr>
+        <w:t>bin/</w:t>
+      </w:r>
+      <w:proofErr w:type="spellStart"/>
+      <w:r>
+        <w:t>KESLJsonExample</w:t>
+      </w:r>
+      <w:proofErr w:type="spellEnd"/>
+      <w:r>
+        <w:rPr>
+          <w:rFonts w:hint="eastAsia"/>
+        </w:rPr>
+        <w:t xml:space="preserve">. </w:t>
+      </w:r>
+      <w:r>
+        <w:t>Y</w:t>
+      </w:r>
+      <w:r>
+        <w:rPr>
+          <w:rFonts w:hint="eastAsia"/>
+        </w:rPr>
+        <w:t xml:space="preserve">ou should modify the mac address before download the </w:t>
+      </w:r>
+      <w:proofErr w:type="spellStart"/>
+      <w:r>
+        <w:rPr>
+          <w:rFonts w:hint="eastAsia"/>
+        </w:rPr>
+        <w:t>json</w:t>
+      </w:r>
+      <w:proofErr w:type="spellEnd"/>
+      <w:r>
+        <w:rPr>
+          <w:rFonts w:hint="eastAsia"/>
+        </w:rPr>
+        <w:t xml:space="preserve"> message file.</w:t>
+      </w:r>
+      <w:bookmarkStart w:id="0" w:name="_GoBack"/>
+      <w:bookmarkEnd w:id="0"/>
+    </w:p>
+    <w:p>
+      <w:pPr>
+        <w:rPr>
+          <w:rFonts w:hint="eastAsia"/>
+        </w:rPr>
+      </w:pPr>
+      <w:r>
+        <w:rPr>
+          <w:noProof/>
+        </w:rPr>
+        <w:drawing>
+          <wp:inline distT="0" distB="0" distL="0" distR="0" wp14:anchorId="01EB02B7" wp14:editId="2FD3E75F">
+            <wp:extent cx="3987800" cy="4515000"/>
+            <wp:effectExtent l="0" t="0" r="0" b="0"/>
+            <wp:docPr id="2" name="图片 2"/>
+            <wp:cNvGraphicFramePr>
+              <a:graphicFrameLocks xmlns:a="http://schemas.openxmlformats.org/drawingml/2006/main" noChangeAspect="1"/>
+            </wp:cNvGraphicFramePr>
+            <a:graphic xmlns:a="http://schemas.openxmlformats.org/drawingml/2006/main">
+              <a:graphicData uri="http://schemas.openxmlformats.org/drawingml/2006/picture">
+                <pic:pic xmlns:pic="http://schemas.openxmlformats.org/drawingml/2006/picture">
+                  <pic:nvPicPr>
+                    <pic:cNvPr id="0" name=""/>
+                    <pic:cNvPicPr/>
+                  </pic:nvPicPr>
+                  <pic:blipFill>
+                    <a:blip r:embed="rId7"/>
+                    <a:stretch>
+                      <a:fillRect/>
+                    </a:stretch>
+                  </pic:blipFill>
+                  <pic:spPr>
+                    <a:xfrm>
+                      <a:off x="0" y="0"/>
+                      <a:ext cx="3988146" cy="4515392"/>
+                    </a:xfrm>
+                    <a:prstGeom prst="rect">
+                      <a:avLst/>
+                    </a:prstGeom>
+                  </pic:spPr>
+                </pic:pic>
+              </a:graphicData>
+            </a:graphic>
+          </wp:inline>
+        </w:drawing>
+      </w:r>
+    </w:p>
+    <w:p>
+      <w:pPr>
+        <w:pStyle w:val="2"/>
+      </w:pPr>
+      <w:r>
+        <w:rPr>
+          <w:rFonts w:hint="eastAsia"/>
+        </w:rPr>
+        <w:lastRenderedPageBreak/>
         <w:t>How to g</w:t>
       </w:r>
       <w:r>
@@ -184,7 +507,7 @@
                     <pic:cNvPicPr/>
                   </pic:nvPicPr>
                   <pic:blipFill>
-                    <a:blip r:embed="rId7"/>
+                    <a:blip r:embed="rId8"/>
                     <a:stretch>
                       <a:fillRect/>
                     </a:stretch>

</xml_diff>